<commit_message>
Final version I hOPE
</commit_message>
<xml_diff>
--- a/документация.docx
+++ b/документация.docx
@@ -811,21 +811,12 @@
         </w:rPr>
         <w:t>(</w:t>
       </w:r>
-      <w:proofErr w:type="gramStart"/>
-      <w:r>
-        <w:rPr>
-          <w:sz w:val="18"/>
-          <w:szCs w:val="18"/>
-        </w:rPr>
-        <w:t>за</w:t>
-      </w:r>
-      <w:proofErr w:type="gramEnd"/>
-      <w:r>
-        <w:rPr>
-          <w:sz w:val="18"/>
-          <w:szCs w:val="18"/>
-        </w:rPr>
-        <w:t xml:space="preserve"> да класираме изместените от някой друг </w:t>
+      <w:r>
+        <w:rPr>
+          <w:sz w:val="18"/>
+          <w:szCs w:val="18"/>
+        </w:rPr>
+        <w:t xml:space="preserve">за да класираме изместените от някой друг </w:t>
       </w:r>
       <w:r>
         <w:rPr>
@@ -911,21 +902,179 @@
         </w:rPr>
         <w:t xml:space="preserve"> </w:t>
       </w:r>
-      <w:proofErr w:type="spellStart"/>
-      <w:r>
-        <w:rPr>
-          <w:sz w:val="18"/>
-          <w:szCs w:val="18"/>
-          <w:lang w:val="en-US"/>
-        </w:rPr>
-        <w:t>VueJS</w:t>
-      </w:r>
-      <w:proofErr w:type="spellEnd"/>
-      <w:r>
-        <w:rPr>
-          <w:sz w:val="18"/>
-          <w:szCs w:val="18"/>
-          <w:lang w:val="en-US"/>
+      <w:r>
+        <w:rPr>
+          <w:sz w:val="18"/>
+          <w:szCs w:val="18"/>
+          <w:lang w:val="en-US"/>
+        </w:rPr>
+        <w:t xml:space="preserve">VueJS </w:t>
+      </w:r>
+      <w:r>
+        <w:rPr>
+          <w:sz w:val="18"/>
+          <w:szCs w:val="18"/>
+        </w:rPr>
+        <w:t>2.5 с</w:t>
+      </w:r>
+      <w:r>
+        <w:rPr>
+          <w:sz w:val="18"/>
+          <w:szCs w:val="18"/>
+        </w:rPr>
+        <w:t xml:space="preserve"> изцяло правен на ръка </w:t>
+      </w:r>
+      <w:r>
+        <w:rPr>
+          <w:sz w:val="18"/>
+          <w:szCs w:val="18"/>
+          <w:lang w:val="en-US"/>
+        </w:rPr>
+        <w:t>CSS</w:t>
+      </w:r>
+      <w:r>
+        <w:rPr>
+          <w:sz w:val="18"/>
+          <w:szCs w:val="18"/>
+        </w:rPr>
+        <w:t xml:space="preserve">. За таблицата с класирането </w:t>
+      </w:r>
+      <w:r>
+        <w:rPr>
+          <w:sz w:val="18"/>
+          <w:szCs w:val="18"/>
+        </w:rPr>
+        <w:t>експериментирахме</w:t>
+      </w:r>
+      <w:r>
+        <w:rPr>
+          <w:sz w:val="18"/>
+          <w:szCs w:val="18"/>
+        </w:rPr>
+        <w:t xml:space="preserve"> с </w:t>
+      </w:r>
+      <w:r>
+        <w:rPr>
+          <w:sz w:val="18"/>
+          <w:szCs w:val="18"/>
+          <w:lang w:val="en-US"/>
+        </w:rPr>
+        <w:t>flex-box. Content</w:t>
+      </w:r>
+      <w:r>
+        <w:rPr>
+          <w:sz w:val="18"/>
+          <w:szCs w:val="18"/>
+        </w:rPr>
+        <w:t xml:space="preserve">-ът на страницата </w:t>
+      </w:r>
+      <w:r>
+        <w:rPr>
+          <w:sz w:val="18"/>
+          <w:szCs w:val="18"/>
+        </w:rPr>
+        <w:t>центрирахме</w:t>
+      </w:r>
+      <w:r>
+        <w:rPr>
+          <w:sz w:val="18"/>
+          <w:szCs w:val="18"/>
+        </w:rPr>
+        <w:t xml:space="preserve"> по средата чрез </w:t>
+      </w:r>
+      <w:r>
+        <w:rPr>
+          <w:sz w:val="18"/>
+          <w:szCs w:val="18"/>
+          <w:lang w:val="en-US"/>
+        </w:rPr>
+        <w:t xml:space="preserve">auto-margin. </w:t>
+      </w:r>
+      <w:r>
+        <w:rPr>
+          <w:sz w:val="18"/>
+          <w:szCs w:val="18"/>
+        </w:rPr>
+        <w:t xml:space="preserve">Приложението е </w:t>
+      </w:r>
+      <w:r>
+        <w:rPr>
+          <w:sz w:val="18"/>
+          <w:szCs w:val="18"/>
+          <w:lang w:val="en-US"/>
+        </w:rPr>
+        <w:t>single page</w:t>
+      </w:r>
+      <w:r>
+        <w:rPr>
+          <w:sz w:val="18"/>
+          <w:szCs w:val="18"/>
+        </w:rPr>
+        <w:t xml:space="preserve">, тоест различните изгледи се зареждат динамично. За целта </w:t>
+      </w:r>
+      <w:r>
+        <w:rPr>
+          <w:sz w:val="18"/>
+          <w:szCs w:val="18"/>
+        </w:rPr>
+        <w:t>направихме</w:t>
+      </w:r>
+      <w:r>
+        <w:rPr>
+          <w:sz w:val="18"/>
+          <w:szCs w:val="18"/>
+        </w:rPr>
+        <w:t xml:space="preserve"> собствен </w:t>
+      </w:r>
+      <w:r>
+        <w:rPr>
+          <w:sz w:val="18"/>
+          <w:szCs w:val="18"/>
+          <w:lang w:val="en-US"/>
+        </w:rPr>
+        <w:t xml:space="preserve">loader. </w:t>
+      </w:r>
+      <w:r>
+        <w:rPr>
+          <w:sz w:val="18"/>
+          <w:szCs w:val="18"/>
+        </w:rPr>
+        <w:t xml:space="preserve">Недостатъкът е че джаваскриптът не се зарежда динамично, но това може да се подобри чрез </w:t>
+      </w:r>
+      <w:r>
+        <w:rPr>
+          <w:sz w:val="18"/>
+          <w:szCs w:val="18"/>
+          <w:lang w:val="en-US"/>
+        </w:rPr>
+        <w:t>webpack</w:t>
+      </w:r>
+      <w:r>
+        <w:rPr>
+          <w:sz w:val="18"/>
+          <w:szCs w:val="18"/>
+        </w:rPr>
+        <w:t xml:space="preserve"> конфигурация</w:t>
+      </w:r>
+      <w:r>
+        <w:rPr>
+          <w:sz w:val="18"/>
+          <w:szCs w:val="18"/>
+          <w:lang w:val="en-US"/>
+        </w:rPr>
+        <w:t xml:space="preserve">. </w:t>
+      </w:r>
+      <w:r>
+        <w:rPr>
+          <w:sz w:val="18"/>
+          <w:szCs w:val="18"/>
+        </w:rPr>
+        <w:t>Компонентите са енкапсулирани в анонимни обекти.</w:t>
+      </w:r>
+      <w:r>
+        <w:rPr>
+          <w:sz w:val="18"/>
+          <w:szCs w:val="18"/>
         </w:rPr>
         <w:t xml:space="preserve"> </w:t>
       </w:r>
@@ -934,96 +1083,58 @@
           <w:sz w:val="18"/>
           <w:szCs w:val="18"/>
         </w:rPr>
-        <w:t>2.5 с</w:t>
-      </w:r>
-      <w:r>
-        <w:rPr>
-          <w:sz w:val="18"/>
-          <w:szCs w:val="18"/>
-        </w:rPr>
-        <w:t xml:space="preserve"> изцяло правен на ръка </w:t>
-      </w:r>
-      <w:r>
-        <w:rPr>
-          <w:sz w:val="18"/>
-          <w:szCs w:val="18"/>
-          <w:lang w:val="en-US"/>
-        </w:rPr>
-        <w:t>CSS</w:t>
-      </w:r>
-      <w:r>
-        <w:rPr>
-          <w:sz w:val="18"/>
-          <w:szCs w:val="18"/>
-        </w:rPr>
-        <w:t xml:space="preserve">. За таблицата с класирането </w:t>
-      </w:r>
-      <w:r>
-        <w:rPr>
-          <w:sz w:val="18"/>
-          <w:szCs w:val="18"/>
-        </w:rPr>
-        <w:t>експериментирахме</w:t>
-      </w:r>
-      <w:r>
-        <w:rPr>
-          <w:sz w:val="18"/>
-          <w:szCs w:val="18"/>
-        </w:rPr>
-        <w:t xml:space="preserve"> с </w:t>
-      </w:r>
-      <w:r>
-        <w:rPr>
-          <w:sz w:val="18"/>
-          <w:szCs w:val="18"/>
-          <w:lang w:val="en-US"/>
-        </w:rPr>
-        <w:t xml:space="preserve">flex-box. </w:t>
-      </w:r>
-      <w:proofErr w:type="gramStart"/>
-      <w:r>
-        <w:rPr>
-          <w:sz w:val="18"/>
-          <w:szCs w:val="18"/>
-          <w:lang w:val="en-US"/>
-        </w:rPr>
-        <w:t>Content</w:t>
-      </w:r>
-      <w:r>
-        <w:rPr>
-          <w:sz w:val="18"/>
-          <w:szCs w:val="18"/>
-        </w:rPr>
-        <w:t xml:space="preserve">-ът на страницата </w:t>
-      </w:r>
-      <w:r>
-        <w:rPr>
-          <w:sz w:val="18"/>
-          <w:szCs w:val="18"/>
-        </w:rPr>
-        <w:t>центрирахме</w:t>
-      </w:r>
-      <w:r>
-        <w:rPr>
-          <w:sz w:val="18"/>
-          <w:szCs w:val="18"/>
-        </w:rPr>
-        <w:t xml:space="preserve"> по средата чрез </w:t>
-      </w:r>
-      <w:r>
-        <w:rPr>
-          <w:sz w:val="18"/>
-          <w:szCs w:val="18"/>
-          <w:lang w:val="en-US"/>
-        </w:rPr>
-        <w:t>auto-margin.</w:t>
-      </w:r>
-      <w:proofErr w:type="gramEnd"/>
-      <w:r>
-        <w:rPr>
-          <w:sz w:val="18"/>
-          <w:szCs w:val="18"/>
-          <w:lang w:val="en-US"/>
+        <w:t xml:space="preserve">Динамичното обновяване на данните става чрез </w:t>
+      </w:r>
+      <w:r>
+        <w:rPr>
+          <w:sz w:val="18"/>
+          <w:szCs w:val="18"/>
+          <w:lang w:val="en-US"/>
+        </w:rPr>
+        <w:t xml:space="preserve">polling </w:t>
+      </w:r>
+      <w:r>
+        <w:rPr>
+          <w:sz w:val="18"/>
+          <w:szCs w:val="18"/>
+        </w:rPr>
+        <w:t>през 5сек. Класирането се пази в таблица, за да не се изчислява всеки път когато поискаме обновяване</w:t>
+      </w:r>
+    </w:p>
+    <w:p>
+      <w:pPr>
+        <w:rPr>
+          <w:sz w:val="18"/>
+          <w:szCs w:val="18"/>
+          <w:lang w:val="en-US"/>
+        </w:rPr>
+      </w:pPr>
+      <w:r>
+        <w:rPr>
+          <w:sz w:val="18"/>
+          <w:szCs w:val="18"/>
+        </w:rPr>
+        <w:tab/>
+      </w:r>
+      <w:r>
+        <w:rPr>
+          <w:sz w:val="18"/>
+          <w:szCs w:val="18"/>
+          <w:lang w:val="en-US"/>
+        </w:rPr>
+        <w:t>Back-end-</w:t>
+      </w:r>
+      <w:r>
+        <w:rPr>
+          <w:sz w:val="18"/>
+          <w:szCs w:val="18"/>
+        </w:rPr>
+        <w:t>ът</w:t>
+      </w:r>
+      <w:r>
+        <w:rPr>
+          <w:sz w:val="18"/>
+          <w:szCs w:val="18"/>
         </w:rPr>
         <w:t xml:space="preserve"> </w:t>
       </w:r>
@@ -1032,74 +1143,72 @@
           <w:sz w:val="18"/>
           <w:szCs w:val="18"/>
         </w:rPr>
-        <w:t xml:space="preserve">Приложението е </w:t>
-      </w:r>
-      <w:r>
-        <w:rPr>
-          <w:sz w:val="18"/>
-          <w:szCs w:val="18"/>
-          <w:lang w:val="en-US"/>
-        </w:rPr>
-        <w:t>single page</w:t>
-      </w:r>
-      <w:r>
-        <w:rPr>
-          <w:sz w:val="18"/>
-          <w:szCs w:val="18"/>
-        </w:rPr>
-        <w:t xml:space="preserve">, тоест различните изгледи се зареждат динамично. За целта </w:t>
-      </w:r>
-      <w:r>
-        <w:rPr>
-          <w:sz w:val="18"/>
-          <w:szCs w:val="18"/>
-        </w:rPr>
-        <w:t>направихме</w:t>
-      </w:r>
-      <w:r>
-        <w:rPr>
-          <w:sz w:val="18"/>
-          <w:szCs w:val="18"/>
-        </w:rPr>
-        <w:t xml:space="preserve"> собствен </w:t>
-      </w:r>
-      <w:r>
-        <w:rPr>
-          <w:sz w:val="18"/>
-          <w:szCs w:val="18"/>
-          <w:lang w:val="en-US"/>
-        </w:rPr>
-        <w:t xml:space="preserve">loader. </w:t>
-      </w:r>
-      <w:r>
-        <w:rPr>
-          <w:sz w:val="18"/>
-          <w:szCs w:val="18"/>
-        </w:rPr>
-        <w:t xml:space="preserve">Недостатъкът е че джаваскриптът не се зарежда динамично, но това може да се подобри чрез </w:t>
-      </w:r>
-      <w:proofErr w:type="spellStart"/>
-      <w:r>
-        <w:rPr>
-          <w:sz w:val="18"/>
-          <w:szCs w:val="18"/>
-          <w:lang w:val="en-US"/>
-        </w:rPr>
-        <w:t>webpack</w:t>
-      </w:r>
-      <w:proofErr w:type="spellEnd"/>
-      <w:r>
-        <w:rPr>
-          <w:sz w:val="18"/>
-          <w:szCs w:val="18"/>
-        </w:rPr>
-        <w:t xml:space="preserve"> конфигурация</w:t>
-      </w:r>
-      <w:r>
-        <w:rPr>
-          <w:sz w:val="18"/>
-          <w:szCs w:val="18"/>
-          <w:lang w:val="en-US"/>
+        <w:t>е на</w:t>
+      </w:r>
+      <w:r>
+        <w:rPr>
+          <w:sz w:val="18"/>
+          <w:szCs w:val="18"/>
+        </w:rPr>
+        <w:t xml:space="preserve"> </w:t>
+      </w:r>
+      <w:r>
+        <w:rPr>
+          <w:sz w:val="18"/>
+          <w:szCs w:val="18"/>
+          <w:lang w:val="en-US"/>
+        </w:rPr>
+        <w:t>PHP</w:t>
+      </w:r>
+      <w:r>
+        <w:rPr>
+          <w:sz w:val="18"/>
+          <w:szCs w:val="18"/>
+          <w:lang w:val="en-US"/>
+        </w:rPr>
+        <w:t>5</w:t>
+      </w:r>
+      <w:r>
+        <w:rPr>
+          <w:sz w:val="18"/>
+          <w:szCs w:val="18"/>
+        </w:rPr>
+        <w:t>.</w:t>
+      </w:r>
+      <w:r>
+        <w:rPr>
+          <w:sz w:val="18"/>
+          <w:szCs w:val="18"/>
+          <w:lang w:val="en-US"/>
+        </w:rPr>
+        <w:t xml:space="preserve"> </w:t>
+      </w:r>
+      <w:r>
+        <w:rPr>
+          <w:sz w:val="18"/>
+          <w:szCs w:val="18"/>
+        </w:rPr>
+        <w:t>За достъп до базата данни</w:t>
+      </w:r>
+      <w:r>
+        <w:rPr>
+          <w:sz w:val="18"/>
+          <w:szCs w:val="18"/>
+        </w:rPr>
+        <w:t xml:space="preserve"> използваме </w:t>
+      </w:r>
+      <w:r>
+        <w:rPr>
+          <w:sz w:val="18"/>
+          <w:szCs w:val="18"/>
+          <w:lang w:val="en-US"/>
+        </w:rPr>
+        <w:t>mysqli</w:t>
+      </w:r>
+      <w:r>
+        <w:rPr>
+          <w:sz w:val="18"/>
+          <w:szCs w:val="18"/>
         </w:rPr>
         <w:t xml:space="preserve">. </w:t>
       </w:r>
@@ -1108,158 +1217,6 @@
           <w:sz w:val="18"/>
           <w:szCs w:val="18"/>
         </w:rPr>
-        <w:t>Компонентите са енкапсулирани в анонимни обекти.</w:t>
-      </w:r>
-      <w:r>
-        <w:rPr>
-          <w:sz w:val="18"/>
-          <w:szCs w:val="18"/>
-        </w:rPr>
-        <w:t xml:space="preserve"> </w:t>
-      </w:r>
-      <w:r>
-        <w:rPr>
-          <w:sz w:val="18"/>
-          <w:szCs w:val="18"/>
-        </w:rPr>
-        <w:t xml:space="preserve">Динамичното обновяване на данните става чрез </w:t>
-      </w:r>
-      <w:r>
-        <w:rPr>
-          <w:sz w:val="18"/>
-          <w:szCs w:val="18"/>
-          <w:lang w:val="en-US"/>
-        </w:rPr>
-        <w:t xml:space="preserve">polling </w:t>
-      </w:r>
-      <w:r>
-        <w:rPr>
-          <w:sz w:val="18"/>
-          <w:szCs w:val="18"/>
-        </w:rPr>
-        <w:t>през 5сек. Класирането се пази в таблица, за да не се изчислява всеки път когато поискаме обновяване</w:t>
-      </w:r>
-    </w:p>
-    <w:p>
-      <w:pPr>
-        <w:rPr>
-          <w:sz w:val="18"/>
-          <w:szCs w:val="18"/>
-          <w:lang w:val="en-US"/>
-        </w:rPr>
-      </w:pPr>
-      <w:r>
-        <w:rPr>
-          <w:sz w:val="18"/>
-          <w:szCs w:val="18"/>
-        </w:rPr>
-        <w:tab/>
-      </w:r>
-      <w:proofErr w:type="gramStart"/>
-      <w:r>
-        <w:rPr>
-          <w:sz w:val="18"/>
-          <w:szCs w:val="18"/>
-          <w:lang w:val="en-US"/>
-        </w:rPr>
-        <w:t>Back-end-</w:t>
-      </w:r>
-      <w:r>
-        <w:rPr>
-          <w:sz w:val="18"/>
-          <w:szCs w:val="18"/>
-        </w:rPr>
-        <w:t>ът</w:t>
-      </w:r>
-      <w:r>
-        <w:rPr>
-          <w:sz w:val="18"/>
-          <w:szCs w:val="18"/>
-        </w:rPr>
-        <w:t xml:space="preserve"> </w:t>
-      </w:r>
-      <w:r>
-        <w:rPr>
-          <w:sz w:val="18"/>
-          <w:szCs w:val="18"/>
-        </w:rPr>
-        <w:t>е на</w:t>
-      </w:r>
-      <w:r>
-        <w:rPr>
-          <w:sz w:val="18"/>
-          <w:szCs w:val="18"/>
-        </w:rPr>
-        <w:t xml:space="preserve"> </w:t>
-      </w:r>
-      <w:r>
-        <w:rPr>
-          <w:sz w:val="18"/>
-          <w:szCs w:val="18"/>
-          <w:lang w:val="en-US"/>
-        </w:rPr>
-        <w:t>PHP</w:t>
-      </w:r>
-      <w:r>
-        <w:rPr>
-          <w:sz w:val="18"/>
-          <w:szCs w:val="18"/>
-          <w:lang w:val="en-US"/>
-        </w:rPr>
-        <w:t>5</w:t>
-      </w:r>
-      <w:r>
-        <w:rPr>
-          <w:sz w:val="18"/>
-          <w:szCs w:val="18"/>
-        </w:rPr>
-        <w:t>.</w:t>
-      </w:r>
-      <w:proofErr w:type="gramEnd"/>
-      <w:r>
-        <w:rPr>
-          <w:sz w:val="18"/>
-          <w:szCs w:val="18"/>
-          <w:lang w:val="en-US"/>
-        </w:rPr>
-        <w:t xml:space="preserve"> </w:t>
-      </w:r>
-      <w:r>
-        <w:rPr>
-          <w:sz w:val="18"/>
-          <w:szCs w:val="18"/>
-        </w:rPr>
-        <w:t>За достъп до базата данни</w:t>
-      </w:r>
-      <w:r>
-        <w:rPr>
-          <w:sz w:val="18"/>
-          <w:szCs w:val="18"/>
-        </w:rPr>
-        <w:t xml:space="preserve"> използваме </w:t>
-      </w:r>
-      <w:proofErr w:type="spellStart"/>
-      <w:r>
-        <w:rPr>
-          <w:sz w:val="18"/>
-          <w:szCs w:val="18"/>
-          <w:lang w:val="en-US"/>
-        </w:rPr>
-        <w:t>mysqli</w:t>
-      </w:r>
-      <w:proofErr w:type="spellEnd"/>
-      <w:r>
-        <w:rPr>
-          <w:sz w:val="18"/>
-          <w:szCs w:val="18"/>
-        </w:rPr>
-        <w:t xml:space="preserve">. </w:t>
-      </w:r>
-      <w:r>
-        <w:rPr>
-          <w:sz w:val="18"/>
-          <w:szCs w:val="18"/>
-        </w:rPr>
         <w:t>Имаме</w:t>
       </w:r>
       <w:r>
@@ -1269,7 +1226,6 @@
         </w:rPr>
         <w:t xml:space="preserve"> скриптове за генериране на базата от </w:t>
       </w:r>
-      <w:proofErr w:type="spellStart"/>
       <w:r>
         <w:rPr>
           <w:sz w:val="18"/>
@@ -1278,7 +1234,6 @@
         </w:rPr>
         <w:t>php</w:t>
       </w:r>
-      <w:proofErr w:type="spellEnd"/>
       <w:r>
         <w:rPr>
           <w:sz w:val="18"/>
@@ -1286,23 +1241,13 @@
         </w:rPr>
         <w:t xml:space="preserve">, но сме добавили и </w:t>
       </w:r>
-      <w:proofErr w:type="spellStart"/>
-      <w:r>
-        <w:rPr>
-          <w:sz w:val="18"/>
-          <w:szCs w:val="18"/>
-          <w:lang w:val="en-US"/>
-        </w:rPr>
-        <w:t>createAll.sql</w:t>
-      </w:r>
-      <w:proofErr w:type="spellEnd"/>
-      <w:r>
-        <w:rPr>
-          <w:sz w:val="18"/>
-          <w:szCs w:val="18"/>
-          <w:lang w:val="en-US"/>
-        </w:rPr>
-        <w:t xml:space="preserve"> </w:t>
+      <w:r>
+        <w:rPr>
+          <w:sz w:val="18"/>
+          <w:szCs w:val="18"/>
+          <w:lang w:val="en-US"/>
+        </w:rPr>
+        <w:t xml:space="preserve">createAll.sql </w:t>
       </w:r>
       <w:r>
         <w:rPr>
@@ -1441,6 +1386,7 @@
         <w:rPr>
           <w:sz w:val="18"/>
           <w:szCs w:val="18"/>
+          <w:lang w:val="en-US"/>
         </w:rPr>
       </w:pPr>
       <w:r>
@@ -1456,22 +1402,47 @@
         <w:rPr>
           <w:sz w:val="18"/>
           <w:szCs w:val="18"/>
-        </w:rPr>
-      </w:pPr>
-      <w:r>
-        <w:rPr>
-          <w:sz w:val="18"/>
-          <w:szCs w:val="18"/>
-        </w:rPr>
-        <w:tab/>
+          <w:lang w:val="en-US"/>
+        </w:rPr>
+      </w:pPr>
+      <w:r>
+        <w:rPr>
+          <w:sz w:val="18"/>
+          <w:szCs w:val="18"/>
+        </w:rPr>
+        <w:t xml:space="preserve">Конфигурацията на базата е в </w:t>
+      </w:r>
+      <w:r>
+        <w:rPr>
+          <w:sz w:val="18"/>
+          <w:szCs w:val="18"/>
+        </w:rPr>
+        <w:t>resources</w:t>
+      </w:r>
+      <w:r>
+        <w:rPr>
+          <w:sz w:val="18"/>
+          <w:szCs w:val="18"/>
+          <w:lang w:val="en-US"/>
+        </w:rPr>
+        <w:t>/config.php</w:t>
       </w:r>
       <w:bookmarkStart w:id="0" w:name="_GoBack"/>
       <w:bookmarkEnd w:id="0"/>
-      <w:r>
-        <w:rPr>
-          <w:sz w:val="18"/>
-          <w:szCs w:val="18"/>
-        </w:rPr>
+    </w:p>
+    <w:p>
+      <w:pPr>
+        <w:rPr>
+          <w:sz w:val="18"/>
+          <w:szCs w:val="18"/>
+        </w:rPr>
+      </w:pPr>
+      <w:r>
+        <w:rPr>
+          <w:sz w:val="18"/>
+          <w:szCs w:val="18"/>
+        </w:rPr>
+        <w:tab/>
         <w:t>След това в браузъра навигираме до resources</w:t>
       </w:r>
       <w:r>
@@ -1495,25 +1466,7 @@
           <w:szCs w:val="18"/>
           <w:lang w:val="en-US"/>
         </w:rPr>
-        <w:t>/</w:t>
-      </w:r>
-      <w:proofErr w:type="spellStart"/>
-      <w:r>
-        <w:rPr>
-          <w:sz w:val="18"/>
-          <w:szCs w:val="18"/>
-          <w:lang w:val="en-US"/>
-        </w:rPr>
-        <w:t>createdb.php</w:t>
-      </w:r>
-      <w:proofErr w:type="spellEnd"/>
-      <w:r>
-        <w:rPr>
-          <w:sz w:val="18"/>
-          <w:szCs w:val="18"/>
-          <w:lang w:val="en-US"/>
-        </w:rPr>
-        <w:t xml:space="preserve">. </w:t>
+        <w:t xml:space="preserve">/createdb.php. </w:t>
       </w:r>
       <w:r>
         <w:rPr>
@@ -1683,13 +1636,15 @@
         <w:rPr>
           <w:sz w:val="18"/>
           <w:szCs w:val="18"/>
-        </w:rPr>
-      </w:pPr>
-      <w:r>
-        <w:rPr>
-          <w:sz w:val="18"/>
-          <w:szCs w:val="18"/>
-        </w:rPr>
+          <w:lang w:val="en-US"/>
+        </w:rPr>
+      </w:pPr>
+      <w:r>
+        <w:rPr>
+          <w:sz w:val="18"/>
+          <w:szCs w:val="18"/>
+        </w:rPr>
+        <w:lastRenderedPageBreak/>
         <w:t>Меню и примерна класация</w:t>
       </w:r>
     </w:p>
@@ -1698,6 +1653,22 @@
         <w:rPr>
           <w:sz w:val="18"/>
           <w:szCs w:val="18"/>
+        </w:rPr>
+      </w:pPr>
+      <w:r>
+        <w:rPr>
+          <w:sz w:val="18"/>
+          <w:szCs w:val="18"/>
+        </w:rPr>
+        <w:tab/>
+        <w:t>В черен цвят са кандидат-студентите, класирани за държавна поръчка, а във синьо са тези с платено обучение.</w:t>
+      </w:r>
+    </w:p>
+    <w:p>
+      <w:pPr>
+        <w:rPr>
+          <w:sz w:val="18"/>
+          <w:szCs w:val="18"/>
           <w:lang w:val="en-US"/>
         </w:rPr>
       </w:pPr>
@@ -1706,7 +1677,6 @@
           <w:noProof/>
           <w:lang w:val="en-US"/>
         </w:rPr>
-        <w:lastRenderedPageBreak/>
         <w:drawing>
           <wp:inline distT="0" distB="0" distL="0" distR="0" wp14:anchorId="31537BA8" wp14:editId="4ACFE25E">
             <wp:extent cx="5527779" cy="2260242"/>
@@ -1847,21 +1817,12 @@
           <w:sz w:val="16"/>
         </w:rPr>
       </w:pPr>
-      <w:proofErr w:type="spellStart"/>
       <w:r>
         <w:rPr>
           <w:sz w:val="16"/>
           <w:lang w:val="en-US"/>
         </w:rPr>
-        <w:t>Speciality</w:t>
-      </w:r>
-      <w:proofErr w:type="spellEnd"/>
-      <w:r>
-        <w:rPr>
-          <w:sz w:val="16"/>
-          <w:lang w:val="en-US"/>
-        </w:rPr>
-        <w:t xml:space="preserve"> – </w:t>
+        <w:t xml:space="preserve">Speciality – </w:t>
       </w:r>
       <w:r>
         <w:rPr>
@@ -2065,41 +2026,13 @@
         </w:rPr>
         <w:t xml:space="preserve">Има 3 главни папки – </w:t>
       </w:r>
-      <w:proofErr w:type="spellStart"/>
-      <w:r>
-        <w:rPr>
-          <w:sz w:val="18"/>
-          <w:szCs w:val="18"/>
-          <w:lang w:val="en-US"/>
-        </w:rPr>
-        <w:t>api</w:t>
-      </w:r>
-      <w:proofErr w:type="spellEnd"/>
-      <w:r>
-        <w:rPr>
-          <w:sz w:val="18"/>
-          <w:szCs w:val="18"/>
-          <w:lang w:val="en-US"/>
-        </w:rPr>
-        <w:t xml:space="preserve">, </w:t>
-      </w:r>
-      <w:proofErr w:type="spellStart"/>
-      <w:r>
-        <w:rPr>
-          <w:sz w:val="18"/>
-          <w:szCs w:val="18"/>
-          <w:lang w:val="en-US"/>
-        </w:rPr>
-        <w:t>public_html</w:t>
-      </w:r>
-      <w:proofErr w:type="spellEnd"/>
-      <w:r>
-        <w:rPr>
-          <w:sz w:val="18"/>
-          <w:szCs w:val="18"/>
-          <w:lang w:val="en-US"/>
-        </w:rPr>
-        <w:t xml:space="preserve"> </w:t>
+      <w:r>
+        <w:rPr>
+          <w:sz w:val="18"/>
+          <w:szCs w:val="18"/>
+          <w:lang w:val="en-US"/>
+        </w:rPr>
+        <w:t xml:space="preserve">api, public_html </w:t>
       </w:r>
       <w:r>
         <w:rPr>
@@ -2137,25 +2070,7 @@
           <w:szCs w:val="18"/>
           <w:lang w:val="en-US"/>
         </w:rPr>
-        <w:t xml:space="preserve"> </w:t>
-      </w:r>
-      <w:proofErr w:type="spellStart"/>
-      <w:r>
-        <w:rPr>
-          <w:sz w:val="18"/>
-          <w:szCs w:val="18"/>
-          <w:lang w:val="en-US"/>
-        </w:rPr>
-        <w:t>api</w:t>
-      </w:r>
-      <w:proofErr w:type="spellEnd"/>
-      <w:r>
-        <w:rPr>
-          <w:sz w:val="18"/>
-          <w:szCs w:val="18"/>
-          <w:lang w:val="en-US"/>
-        </w:rPr>
-        <w:t xml:space="preserve"> </w:t>
+        <w:t xml:space="preserve"> api </w:t>
       </w:r>
       <w:r>
         <w:rPr>
@@ -2164,23 +2079,13 @@
         </w:rPr>
         <w:t xml:space="preserve">се намира кодът, който приема </w:t>
       </w:r>
-      <w:proofErr w:type="spellStart"/>
-      <w:r>
-        <w:rPr>
-          <w:sz w:val="18"/>
-          <w:szCs w:val="18"/>
-          <w:lang w:val="en-US"/>
-        </w:rPr>
-        <w:t>api</w:t>
-      </w:r>
-      <w:proofErr w:type="spellEnd"/>
-      <w:r>
-        <w:rPr>
-          <w:sz w:val="18"/>
-          <w:szCs w:val="18"/>
-          <w:lang w:val="en-US"/>
-        </w:rPr>
-        <w:t>-request-</w:t>
+      <w:r>
+        <w:rPr>
+          <w:sz w:val="18"/>
+          <w:szCs w:val="18"/>
+          <w:lang w:val="en-US"/>
+        </w:rPr>
+        <w:t>api-request-</w:t>
       </w:r>
       <w:r>
         <w:rPr>
@@ -2204,23 +2109,13 @@
         </w:rPr>
         <w:t xml:space="preserve">В </w:t>
       </w:r>
-      <w:proofErr w:type="spellStart"/>
-      <w:r>
-        <w:rPr>
-          <w:sz w:val="18"/>
-          <w:szCs w:val="18"/>
-          <w:lang w:val="en-US"/>
-        </w:rPr>
-        <w:t>public_html</w:t>
-      </w:r>
-      <w:proofErr w:type="spellEnd"/>
-      <w:r>
-        <w:rPr>
-          <w:sz w:val="18"/>
-          <w:szCs w:val="18"/>
-          <w:lang w:val="en-US"/>
-        </w:rPr>
-        <w:t xml:space="preserve"> </w:t>
+      <w:r>
+        <w:rPr>
+          <w:sz w:val="18"/>
+          <w:szCs w:val="18"/>
+          <w:lang w:val="en-US"/>
+        </w:rPr>
+        <w:t xml:space="preserve">public_html </w:t>
       </w:r>
       <w:r>
         <w:rPr>
@@ -2235,25 +2130,7 @@
           <w:szCs w:val="18"/>
           <w:lang w:val="en-US"/>
         </w:rPr>
-        <w:t xml:space="preserve">html, </w:t>
-      </w:r>
-      <w:proofErr w:type="spellStart"/>
-      <w:r>
-        <w:rPr>
-          <w:sz w:val="18"/>
-          <w:szCs w:val="18"/>
-          <w:lang w:val="en-US"/>
-        </w:rPr>
-        <w:t>css</w:t>
-      </w:r>
-      <w:proofErr w:type="spellEnd"/>
-      <w:r>
-        <w:rPr>
-          <w:sz w:val="18"/>
-          <w:szCs w:val="18"/>
-          <w:lang w:val="en-US"/>
-        </w:rPr>
-        <w:t xml:space="preserve"> </w:t>
+        <w:t xml:space="preserve">html, css </w:t>
       </w:r>
       <w:r>
         <w:rPr>
@@ -2262,7 +2139,6 @@
         </w:rPr>
         <w:t xml:space="preserve">и </w:t>
       </w:r>
-      <w:proofErr w:type="spellStart"/>
       <w:r>
         <w:rPr>
           <w:sz w:val="18"/>
@@ -2271,7 +2147,6 @@
         </w:rPr>
         <w:t>javascript</w:t>
       </w:r>
-      <w:proofErr w:type="spellEnd"/>
       <w:r>
         <w:rPr>
           <w:sz w:val="18"/>
@@ -2324,23 +2199,13 @@
         </w:rPr>
         <w:t xml:space="preserve"> има </w:t>
       </w:r>
-      <w:proofErr w:type="spellStart"/>
-      <w:r>
-        <w:rPr>
-          <w:sz w:val="18"/>
-          <w:szCs w:val="18"/>
-          <w:lang w:val="en-US"/>
-        </w:rPr>
-        <w:t>php</w:t>
-      </w:r>
-      <w:proofErr w:type="spellEnd"/>
-      <w:r>
-        <w:rPr>
-          <w:sz w:val="18"/>
-          <w:szCs w:val="18"/>
-          <w:lang w:val="en-US"/>
-        </w:rPr>
-        <w:t xml:space="preserve"> </w:t>
+      <w:r>
+        <w:rPr>
+          <w:sz w:val="18"/>
+          <w:szCs w:val="18"/>
+          <w:lang w:val="en-US"/>
+        </w:rPr>
+        <w:t xml:space="preserve">php </w:t>
       </w:r>
       <w:r>
         <w:rPr>
@@ -2503,25 +2368,7 @@
         <w:rPr>
           <w:sz w:val="18"/>
         </w:rPr>
-        <w:t xml:space="preserve">В момента </w:t>
-      </w:r>
-      <w:r>
-        <w:rPr>
-          <w:sz w:val="18"/>
-        </w:rPr>
-        <w:t>то</w:t>
-      </w:r>
-      <w:r>
-        <w:rPr>
-          <w:sz w:val="18"/>
-        </w:rPr>
-        <w:t xml:space="preserve"> поддържа само класиране на бакалаври</w:t>
-      </w:r>
-      <w:r>
-        <w:rPr>
-          <w:sz w:val="18"/>
-        </w:rPr>
-        <w:t xml:space="preserve"> – трябва </w:t>
+        <w:t xml:space="preserve">В момента то поддържа само класиране на бакалаври – трябва </w:t>
       </w:r>
       <w:r>
         <w:rPr>
@@ -2533,13 +2380,7 @@
         <w:rPr>
           <w:sz w:val="18"/>
         </w:rPr>
-        <w:t xml:space="preserve"> за по-пълен вид</w:t>
-      </w:r>
-      <w:r>
-        <w:rPr>
-          <w:sz w:val="18"/>
-        </w:rPr>
-        <w:t xml:space="preserve">. </w:t>
+        <w:t xml:space="preserve"> за по-пълен вид. </w:t>
       </w:r>
       <w:r>
         <w:rPr>
@@ -2548,7 +2389,6 @@
         </w:rPr>
         <w:t>Може да се добавят различни роли на потребителите като например админи и само такива които могат да виждат класирането. Може да се добавят форми за регистрация и за добавяне и промяна на параметрите на всяка специалност. Динамичното обновяване може да се реализира чрез сокети което би го направило в пъти по-оптимално. Бекендът може да се смени на друга платформа(</w:t>
       </w:r>
-      <w:proofErr w:type="spellStart"/>
       <w:r>
         <w:rPr>
           <w:sz w:val="18"/>
@@ -2563,16 +2403,7 @@
           <w:szCs w:val="18"/>
           <w:lang w:val="en-US"/>
         </w:rPr>
-        <w:t>odeJS</w:t>
-      </w:r>
-      <w:proofErr w:type="spellEnd"/>
-      <w:r>
-        <w:rPr>
-          <w:sz w:val="18"/>
-          <w:szCs w:val="18"/>
-          <w:lang w:val="en-US"/>
-        </w:rPr>
-        <w:t xml:space="preserve"> </w:t>
+        <w:t xml:space="preserve">odeJS </w:t>
       </w:r>
       <w:r>
         <w:rPr>
@@ -2673,46 +2504,17 @@
           <w:sz w:val="18"/>
           <w:szCs w:val="18"/>
         </w:rPr>
+        <w:lastRenderedPageBreak/>
         <w:tab/>
-      </w:r>
-      <w:r>
-        <w:rPr>
-          <w:sz w:val="18"/>
-          <w:szCs w:val="18"/>
-        </w:rPr>
-        <w:t>Божидар Димитров Димов</w:t>
-      </w:r>
-      <w:r>
-        <w:rPr>
-          <w:sz w:val="18"/>
-          <w:szCs w:val="18"/>
-        </w:rPr>
-        <w:t xml:space="preserve"> - </w:t>
-      </w:r>
-      <w:r>
-        <w:rPr>
-          <w:sz w:val="18"/>
-          <w:szCs w:val="18"/>
-        </w:rPr>
-        <w:t xml:space="preserve">Научих се да работя донякъде с </w:t>
-      </w:r>
-      <w:proofErr w:type="spellStart"/>
-      <w:r>
-        <w:rPr>
-          <w:sz w:val="18"/>
-          <w:szCs w:val="18"/>
-          <w:lang w:val="en-US"/>
-        </w:rPr>
-        <w:t>VueJS</w:t>
-      </w:r>
-      <w:proofErr w:type="spellEnd"/>
-      <w:r>
-        <w:rPr>
-          <w:sz w:val="18"/>
-          <w:szCs w:val="18"/>
-          <w:lang w:val="en-US"/>
-        </w:rPr>
-        <w:t xml:space="preserve"> </w:t>
+        <w:t xml:space="preserve">Божидар Димитров Димов - Научих се да работя донякъде с </w:t>
+      </w:r>
+      <w:r>
+        <w:rPr>
+          <w:sz w:val="18"/>
+          <w:szCs w:val="18"/>
+          <w:lang w:val="en-US"/>
+        </w:rPr>
+        <w:t xml:space="preserve">VueJS </w:t>
       </w:r>
       <w:r>
         <w:rPr>
@@ -2817,7 +2619,6 @@
           <w:sz w:val="22"/>
           <w:szCs w:val="22"/>
         </w:rPr>
-        <w:lastRenderedPageBreak/>
         <w:t>11. Използвани източници</w:t>
       </w:r>
     </w:p>

</xml_diff>